<commit_message>
Material UI bei 3rdparty-Komponenten hinzugefügt
</commit_message>
<xml_diff>
--- a/Documentation/E-Voting-App-Projektspezifikation.docx
+++ b/Documentation/E-Voting-App-Projektspezifikation.docx
@@ -8430,6 +8430,8 @@
               <w:cnfStyle w:val="000000100000" w:firstRow="0" w:lastRow="0" w:firstColumn="0" w:lastColumn="0" w:oddVBand="0" w:evenVBand="0" w:oddHBand="1" w:evenHBand="0" w:firstRowFirstColumn="0" w:firstRowLastColumn="0" w:lastRowFirstColumn="0" w:lastRowLastColumn="0"/>
               <w:rPr>
                 <w:rFonts w:asciiTheme="minorHAnsi" w:hAnsiTheme="minorHAnsi" w:cstheme="minorHAnsi"/>
+                <w:b/>
+                <w:bCs/>
                 <w:sz w:val="22"/>
                 <w:szCs w:val="22"/>
               </w:rPr>
@@ -8437,6 +8439,8 @@
             <w:r>
               <w:rPr>
                 <w:rFonts w:asciiTheme="minorHAnsi" w:hAnsiTheme="minorHAnsi" w:cstheme="minorHAnsi"/>
+                <w:b/>
+                <w:bCs/>
                 <w:sz w:val="22"/>
                 <w:szCs w:val="22"/>
               </w:rPr>
@@ -8445,6 +8449,8 @@
             <w:r>
               <w:rPr>
                 <w:rFonts w:asciiTheme="minorHAnsi" w:hAnsiTheme="minorHAnsi" w:cstheme="minorHAnsi"/>
+                <w:b/>
+                <w:bCs/>
                 <w:sz w:val="22"/>
                 <w:szCs w:val="22"/>
               </w:rPr>
@@ -8616,6 +8622,8 @@
               <w:cnfStyle w:val="000000000000" w:firstRow="0" w:lastRow="0" w:firstColumn="0" w:lastColumn="0" w:oddVBand="0" w:evenVBand="0" w:oddHBand="0" w:evenHBand="0" w:firstRowFirstColumn="0" w:firstRowLastColumn="0" w:lastRowFirstColumn="0" w:lastRowLastColumn="0"/>
               <w:rPr>
                 <w:rFonts w:asciiTheme="minorHAnsi" w:hAnsiTheme="minorHAnsi" w:cstheme="minorHAnsi"/>
+                <w:b/>
+                <w:bCs/>
                 <w:sz w:val="22"/>
                 <w:szCs w:val="22"/>
               </w:rPr>
@@ -8623,6 +8631,8 @@
             <w:r>
               <w:rPr>
                 <w:rFonts w:asciiTheme="minorHAnsi" w:hAnsiTheme="minorHAnsi" w:cstheme="minorHAnsi"/>
+                <w:b/>
+                <w:bCs/>
                 <w:sz w:val="22"/>
                 <w:szCs w:val="22"/>
               </w:rPr>
@@ -8631,6 +8641,8 @@
             <w:r>
               <w:rPr>
                 <w:rFonts w:asciiTheme="minorHAnsi" w:hAnsiTheme="minorHAnsi" w:cstheme="minorHAnsi"/>
+                <w:b/>
+                <w:bCs/>
                 <w:sz w:val="22"/>
                 <w:szCs w:val="22"/>
               </w:rPr>
@@ -8884,6 +8896,8 @@
               <w:cnfStyle w:val="000000100000" w:firstRow="0" w:lastRow="0" w:firstColumn="0" w:lastColumn="0" w:oddVBand="0" w:evenVBand="0" w:oddHBand="1" w:evenHBand="0" w:firstRowFirstColumn="0" w:firstRowLastColumn="0" w:lastRowFirstColumn="0" w:lastRowLastColumn="0"/>
               <w:rPr>
                 <w:rFonts w:asciiTheme="minorHAnsi" w:hAnsiTheme="minorHAnsi" w:cstheme="minorHAnsi"/>
+                <w:b/>
+                <w:bCs/>
                 <w:sz w:val="22"/>
                 <w:szCs w:val="22"/>
               </w:rPr>
@@ -8891,22 +8905,18 @@
             <w:r>
               <w:rPr>
                 <w:rFonts w:asciiTheme="minorHAnsi" w:hAnsiTheme="minorHAnsi" w:cstheme="minorHAnsi"/>
+                <w:b/>
+                <w:bCs/>
                 <w:sz w:val="22"/>
                 <w:szCs w:val="22"/>
               </w:rPr>
-              <w:t>Meeting</w:t>
+              <w:t xml:space="preserve">Meeting </w:t>
             </w:r>
             <w:r>
               <w:rPr>
                 <w:rFonts w:asciiTheme="minorHAnsi" w:hAnsiTheme="minorHAnsi" w:cstheme="minorHAnsi"/>
-                <w:sz w:val="22"/>
-                <w:szCs w:val="22"/>
-              </w:rPr>
-              <w:t xml:space="preserve"> </w:t>
-            </w:r>
-            <w:r>
-              <w:rPr>
-                <w:rFonts w:asciiTheme="minorHAnsi" w:hAnsiTheme="minorHAnsi" w:cstheme="minorHAnsi"/>
+                <w:b/>
+                <w:bCs/>
                 <w:sz w:val="22"/>
                 <w:szCs w:val="22"/>
               </w:rPr>
@@ -9180,6 +9190,8 @@
               <w:cnfStyle w:val="000000000000" w:firstRow="0" w:lastRow="0" w:firstColumn="0" w:lastColumn="0" w:oddVBand="0" w:evenVBand="0" w:oddHBand="0" w:evenHBand="0" w:firstRowFirstColumn="0" w:firstRowLastColumn="0" w:lastRowFirstColumn="0" w:lastRowLastColumn="0"/>
               <w:rPr>
                 <w:rFonts w:asciiTheme="minorHAnsi" w:hAnsiTheme="minorHAnsi" w:cstheme="minorHAnsi"/>
+                <w:b/>
+                <w:bCs/>
                 <w:sz w:val="22"/>
                 <w:szCs w:val="22"/>
               </w:rPr>
@@ -9188,6 +9200,8 @@
             <w:r>
               <w:rPr>
                 <w:rFonts w:asciiTheme="minorHAnsi" w:hAnsiTheme="minorHAnsi" w:cstheme="minorHAnsi"/>
+                <w:b/>
+                <w:bCs/>
                 <w:sz w:val="22"/>
                 <w:szCs w:val="22"/>
               </w:rPr>
@@ -9368,6 +9382,8 @@
               <w:cnfStyle w:val="000000100000" w:firstRow="0" w:lastRow="0" w:firstColumn="0" w:lastColumn="0" w:oddVBand="0" w:evenVBand="0" w:oddHBand="1" w:evenHBand="0" w:firstRowFirstColumn="0" w:firstRowLastColumn="0" w:lastRowFirstColumn="0" w:lastRowLastColumn="0"/>
               <w:rPr>
                 <w:rFonts w:asciiTheme="minorHAnsi" w:hAnsiTheme="minorHAnsi" w:cstheme="minorHAnsi"/>
+                <w:b/>
+                <w:bCs/>
                 <w:sz w:val="22"/>
                 <w:szCs w:val="22"/>
               </w:rPr>
@@ -9375,6 +9391,8 @@
             <w:r>
               <w:rPr>
                 <w:rFonts w:asciiTheme="minorHAnsi" w:hAnsiTheme="minorHAnsi" w:cstheme="minorHAnsi"/>
+                <w:b/>
+                <w:bCs/>
                 <w:sz w:val="22"/>
                 <w:szCs w:val="22"/>
               </w:rPr>
@@ -9575,6 +9593,8 @@
               <w:cnfStyle w:val="000000000000" w:firstRow="0" w:lastRow="0" w:firstColumn="0" w:lastColumn="0" w:oddVBand="0" w:evenVBand="0" w:oddHBand="0" w:evenHBand="0" w:firstRowFirstColumn="0" w:firstRowLastColumn="0" w:lastRowFirstColumn="0" w:lastRowLastColumn="0"/>
               <w:rPr>
                 <w:rFonts w:asciiTheme="minorHAnsi" w:hAnsiTheme="minorHAnsi" w:cstheme="minorHAnsi"/>
+                <w:b/>
+                <w:bCs/>
                 <w:sz w:val="22"/>
                 <w:szCs w:val="22"/>
               </w:rPr>
@@ -9582,6 +9602,8 @@
             <w:r>
               <w:rPr>
                 <w:rFonts w:asciiTheme="minorHAnsi" w:hAnsiTheme="minorHAnsi" w:cstheme="minorHAnsi"/>
+                <w:b/>
+                <w:bCs/>
                 <w:sz w:val="22"/>
                 <w:szCs w:val="22"/>
               </w:rPr>
@@ -9716,6 +9738,8 @@
               <w:cnfStyle w:val="000000100000" w:firstRow="0" w:lastRow="0" w:firstColumn="0" w:lastColumn="0" w:oddVBand="0" w:evenVBand="0" w:oddHBand="1" w:evenHBand="0" w:firstRowFirstColumn="0" w:firstRowLastColumn="0" w:lastRowFirstColumn="0" w:lastRowLastColumn="0"/>
               <w:rPr>
                 <w:rFonts w:asciiTheme="minorHAnsi" w:hAnsiTheme="minorHAnsi" w:cstheme="minorHAnsi"/>
+                <w:b/>
+                <w:bCs/>
                 <w:sz w:val="22"/>
                 <w:szCs w:val="22"/>
                 <w:lang w:val="en-US"/>
@@ -9725,6 +9749,8 @@
             <w:r>
               <w:rPr>
                 <w:rFonts w:asciiTheme="minorHAnsi" w:hAnsiTheme="minorHAnsi" w:cstheme="minorHAnsi"/>
+                <w:b/>
+                <w:bCs/>
                 <w:sz w:val="22"/>
                 <w:szCs w:val="22"/>
                 <w:lang w:val="en-US"/>
@@ -9735,6 +9761,8 @@
             <w:r>
               <w:rPr>
                 <w:rFonts w:asciiTheme="minorHAnsi" w:hAnsiTheme="minorHAnsi" w:cstheme="minorHAnsi"/>
+                <w:b/>
+                <w:bCs/>
                 <w:sz w:val="22"/>
                 <w:szCs w:val="22"/>
                 <w:lang w:val="en-US"/>
@@ -9812,6 +9840,8 @@
               <w:cnfStyle w:val="000000000000" w:firstRow="0" w:lastRow="0" w:firstColumn="0" w:lastColumn="0" w:oddVBand="0" w:evenVBand="0" w:oddHBand="0" w:evenHBand="0" w:firstRowFirstColumn="0" w:firstRowLastColumn="0" w:lastRowFirstColumn="0" w:lastRowLastColumn="0"/>
               <w:rPr>
                 <w:rFonts w:asciiTheme="minorHAnsi" w:hAnsiTheme="minorHAnsi" w:cstheme="minorHAnsi"/>
+                <w:b/>
+                <w:bCs/>
                 <w:sz w:val="22"/>
                 <w:szCs w:val="22"/>
                 <w:lang w:val="en-US"/>
@@ -9821,6 +9851,8 @@
             <w:r>
               <w:rPr>
                 <w:rFonts w:asciiTheme="minorHAnsi" w:hAnsiTheme="minorHAnsi" w:cstheme="minorHAnsi"/>
+                <w:b/>
+                <w:bCs/>
                 <w:sz w:val="22"/>
                 <w:szCs w:val="22"/>
                 <w:lang w:val="en-US"/>
@@ -10135,11 +10167,37 @@
               <w:cnfStyle w:val="000000100000" w:firstRow="0" w:lastRow="0" w:firstColumn="0" w:lastColumn="0" w:oddVBand="0" w:evenVBand="0" w:oddHBand="1" w:evenHBand="0" w:firstRowFirstColumn="0" w:firstRowLastColumn="0" w:lastRowFirstColumn="0" w:lastRowLastColumn="0"/>
               <w:rPr>
                 <w:rFonts w:asciiTheme="minorHAnsi" w:hAnsiTheme="minorHAnsi" w:cstheme="minorHAnsi"/>
+                <w:b/>
+                <w:bCs/>
                 <w:sz w:val="22"/>
                 <w:szCs w:val="22"/>
                 <w:lang w:val="en-US"/>
               </w:rPr>
             </w:pPr>
+            <w:proofErr w:type="spellStart"/>
+            <w:r>
+              <w:rPr>
+                <w:rFonts w:asciiTheme="minorHAnsi" w:hAnsiTheme="minorHAnsi" w:cstheme="minorHAnsi"/>
+                <w:b/>
+                <w:bCs/>
+                <w:sz w:val="22"/>
+                <w:szCs w:val="22"/>
+                <w:lang w:val="en-US"/>
+              </w:rPr>
+              <w:t>Abstim</w:t>
+            </w:r>
+            <w:proofErr w:type="spellEnd"/>
+            <w:r>
+              <w:rPr>
+                <w:rFonts w:asciiTheme="minorHAnsi" w:hAnsiTheme="minorHAnsi" w:cstheme="minorHAnsi"/>
+                <w:b/>
+                <w:bCs/>
+                <w:sz w:val="22"/>
+                <w:szCs w:val="22"/>
+                <w:lang w:val="en-US"/>
+              </w:rPr>
+              <w:t>-men</w:t>
+            </w:r>
           </w:p>
         </w:tc>
         <w:tc>
@@ -10162,71 +10220,15 @@
                 <w:szCs w:val="22"/>
               </w:rPr>
             </w:pPr>
-          </w:p>
-        </w:tc>
-        <w:tc>
-          <w:tcPr>
-            <w:tcW w:w="5316" w:type="dxa"/>
-          </w:tcPr>
-          <w:p>
-            <w:pPr>
-              <w:spacing w:before="20" w:after="20"/>
-              <w:cnfStyle w:val="000000100000" w:firstRow="0" w:lastRow="0" w:firstColumn="0" w:lastColumn="0" w:oddVBand="0" w:evenVBand="0" w:oddHBand="1" w:evenHBand="0" w:firstRowFirstColumn="0" w:firstRowLastColumn="0" w:lastRowFirstColumn="0" w:lastRowLastColumn="0"/>
+            <w:r>
               <w:rPr>
                 <w:rFonts w:asciiTheme="minorHAnsi" w:hAnsiTheme="minorHAnsi" w:cstheme="minorHAnsi"/>
                 <w:sz w:val="22"/>
                 <w:szCs w:val="22"/>
-                <w:lang w:val="en-US"/>
-              </w:rPr>
-            </w:pPr>
-          </w:p>
-        </w:tc>
-      </w:tr>
-      <w:tr>
-        <w:tc>
-          <w:tcPr>
-            <w:cnfStyle w:val="001000000000" w:firstRow="0" w:lastRow="0" w:firstColumn="1" w:lastColumn="0" w:oddVBand="0" w:evenVBand="0" w:oddHBand="0" w:evenHBand="0" w:firstRowFirstColumn="0" w:firstRowLastColumn="0" w:lastRowFirstColumn="0" w:lastRowLastColumn="0"/>
-            <w:tcW w:w="730" w:type="dxa"/>
-            <w:vMerge/>
-            <w:tcBorders>
-              <w:top w:val="single" w:sz="4" w:space="0" w:color="7F7F7F" w:themeColor="text1" w:themeTint="80"/>
-              <w:bottom w:val="single" w:sz="4" w:space="0" w:color="7F7F7F" w:themeColor="text1" w:themeTint="80"/>
-            </w:tcBorders>
-            <w:shd w:val="clear" w:color="auto" w:fill="BFBFBF" w:themeFill="background1" w:themeFillShade="BF"/>
-          </w:tcPr>
-          <w:p>
-            <w:pPr>
-              <w:spacing w:before="20" w:after="20"/>
-              <w:rPr>
-                <w:rFonts w:asciiTheme="minorHAnsi" w:hAnsiTheme="minorHAnsi" w:cstheme="minorHAnsi"/>
-                <w:sz w:val="22"/>
-                <w:szCs w:val="22"/>
-                <w:lang w:val="en-US"/>
-              </w:rPr>
-            </w:pPr>
-          </w:p>
-        </w:tc>
-        <w:tc>
-          <w:tcPr>
-            <w:tcW w:w="1149" w:type="dxa"/>
-          </w:tcPr>
-          <w:p>
-            <w:pPr>
-              <w:spacing w:before="20" w:after="20"/>
-              <w:cnfStyle w:val="000000000000" w:firstRow="0" w:lastRow="0" w:firstColumn="0" w:lastColumn="0" w:oddVBand="0" w:evenVBand="0" w:oddHBand="0" w:evenHBand="0" w:firstRowFirstColumn="0" w:firstRowLastColumn="0" w:lastRowFirstColumn="0" w:lastRowLastColumn="0"/>
-              <w:rPr>
-                <w:rFonts w:asciiTheme="minorHAnsi" w:hAnsiTheme="minorHAnsi" w:cstheme="minorHAnsi"/>
-                <w:sz w:val="22"/>
-                <w:szCs w:val="22"/>
-                <w:lang w:val="en-US"/>
-              </w:rPr>
-            </w:pPr>
-          </w:p>
-        </w:tc>
-        <w:tc>
-          <w:tcPr>
-            <w:tcW w:w="1875" w:type="dxa"/>
-          </w:tcPr>
+              </w:rPr>
+              <w:t>Sachentscheide</w:t>
+            </w:r>
+          </w:p>
           <w:p>
             <w:pPr>
               <w:pStyle w:val="Listenabsatz"/>
@@ -10236,97 +10238,72 @@
               </w:numPr>
               <w:spacing w:before="20" w:after="20"/>
               <w:ind w:left="201" w:hanging="209"/>
-              <w:cnfStyle w:val="000000000000" w:firstRow="0" w:lastRow="0" w:firstColumn="0" w:lastColumn="0" w:oddVBand="0" w:evenVBand="0" w:oddHBand="0" w:evenHBand="0" w:firstRowFirstColumn="0" w:firstRowLastColumn="0" w:lastRowFirstColumn="0" w:lastRowLastColumn="0"/>
+              <w:cnfStyle w:val="000000100000" w:firstRow="0" w:lastRow="0" w:firstColumn="0" w:lastColumn="0" w:oddVBand="0" w:evenVBand="0" w:oddHBand="1" w:evenHBand="0" w:firstRowFirstColumn="0" w:firstRowLastColumn="0" w:lastRowFirstColumn="0" w:lastRowLastColumn="0"/>
               <w:rPr>
                 <w:rFonts w:asciiTheme="minorHAnsi" w:hAnsiTheme="minorHAnsi" w:cstheme="minorHAnsi"/>
                 <w:sz w:val="22"/>
                 <w:szCs w:val="22"/>
               </w:rPr>
             </w:pPr>
-          </w:p>
-        </w:tc>
-        <w:tc>
-          <w:tcPr>
-            <w:tcW w:w="5316" w:type="dxa"/>
-          </w:tcPr>
-          <w:p>
-            <w:pPr>
-              <w:spacing w:before="20" w:after="20"/>
-              <w:cnfStyle w:val="000000000000" w:firstRow="0" w:lastRow="0" w:firstColumn="0" w:lastColumn="0" w:oddVBand="0" w:evenVBand="0" w:oddHBand="0" w:evenHBand="0" w:firstRowFirstColumn="0" w:firstRowLastColumn="0" w:lastRowFirstColumn="0" w:lastRowLastColumn="0"/>
+            <w:r>
               <w:rPr>
                 <w:rFonts w:asciiTheme="minorHAnsi" w:hAnsiTheme="minorHAnsi" w:cstheme="minorHAnsi"/>
                 <w:sz w:val="22"/>
                 <w:szCs w:val="22"/>
-                <w:lang w:val="en-US"/>
-              </w:rPr>
-            </w:pPr>
-          </w:p>
-        </w:tc>
-      </w:tr>
-      <w:tr>
-        <w:trPr>
-          <w:cnfStyle w:val="000000100000" w:firstRow="0" w:lastRow="0" w:firstColumn="0" w:lastColumn="0" w:oddVBand="0" w:evenVBand="0" w:oddHBand="1" w:evenHBand="0" w:firstRowFirstColumn="0" w:firstRowLastColumn="0" w:lastRowFirstColumn="0" w:lastRowLastColumn="0"/>
-        </w:trPr>
-        <w:tc>
-          <w:tcPr>
-            <w:cnfStyle w:val="001000000000" w:firstRow="0" w:lastRow="0" w:firstColumn="1" w:lastColumn="0" w:oddVBand="0" w:evenVBand="0" w:oddHBand="0" w:evenHBand="0" w:firstRowFirstColumn="0" w:firstRowLastColumn="0" w:lastRowFirstColumn="0" w:lastRowLastColumn="0"/>
-            <w:tcW w:w="730" w:type="dxa"/>
-            <w:vMerge/>
-            <w:shd w:val="clear" w:color="auto" w:fill="BFBFBF" w:themeFill="background1" w:themeFillShade="BF"/>
-          </w:tcPr>
-          <w:p>
-            <w:pPr>
-              <w:spacing w:before="20" w:after="20"/>
+              </w:rPr>
+              <w:t>Optionen:</w:t>
+            </w:r>
+          </w:p>
+          <w:p>
+            <w:pPr>
+              <w:pStyle w:val="Listenabsatz"/>
+              <w:numPr>
+                <w:ilvl w:val="1"/>
+                <w:numId w:val="15"/>
+              </w:numPr>
+              <w:spacing w:before="20" w:after="20"/>
+              <w:ind w:left="673"/>
+              <w:cnfStyle w:val="000000100000" w:firstRow="0" w:lastRow="0" w:firstColumn="0" w:lastColumn="0" w:oddVBand="0" w:evenVBand="0" w:oddHBand="1" w:evenHBand="0" w:firstRowFirstColumn="0" w:firstRowLastColumn="0" w:lastRowFirstColumn="0" w:lastRowLastColumn="0"/>
               <w:rPr>
                 <w:rFonts w:asciiTheme="minorHAnsi" w:hAnsiTheme="minorHAnsi" w:cstheme="minorHAnsi"/>
                 <w:sz w:val="22"/>
                 <w:szCs w:val="22"/>
-                <w:lang w:val="en-US"/>
-              </w:rPr>
-            </w:pPr>
-          </w:p>
-        </w:tc>
-        <w:tc>
-          <w:tcPr>
-            <w:tcW w:w="1149" w:type="dxa"/>
-          </w:tcPr>
-          <w:p>
-            <w:pPr>
-              <w:spacing w:before="20" w:after="20"/>
-              <w:cnfStyle w:val="000000100000" w:firstRow="0" w:lastRow="0" w:firstColumn="0" w:lastColumn="0" w:oddVBand="0" w:evenVBand="0" w:oddHBand="1" w:evenHBand="0" w:firstRowFirstColumn="0" w:firstRowLastColumn="0" w:lastRowFirstColumn="0" w:lastRowLastColumn="0"/>
+              </w:rPr>
+            </w:pPr>
+            <w:r>
               <w:rPr>
                 <w:rFonts w:asciiTheme="minorHAnsi" w:hAnsiTheme="minorHAnsi" w:cstheme="minorHAnsi"/>
                 <w:sz w:val="22"/>
                 <w:szCs w:val="22"/>
-                <w:lang w:val="en-US"/>
-              </w:rPr>
-            </w:pPr>
-            <w:proofErr w:type="spellStart"/>
-            <w:r>
+              </w:rPr>
+              <w:t>Ja</w:t>
+            </w:r>
+          </w:p>
+          <w:p>
+            <w:pPr>
+              <w:pStyle w:val="Listenabsatz"/>
+              <w:numPr>
+                <w:ilvl w:val="1"/>
+                <w:numId w:val="15"/>
+              </w:numPr>
+              <w:spacing w:before="20" w:after="20"/>
+              <w:ind w:left="673"/>
+              <w:cnfStyle w:val="000000100000" w:firstRow="0" w:lastRow="0" w:firstColumn="0" w:lastColumn="0" w:oddVBand="0" w:evenVBand="0" w:oddHBand="1" w:evenHBand="0" w:firstRowFirstColumn="0" w:firstRowLastColumn="0" w:lastRowFirstColumn="0" w:lastRowLastColumn="0"/>
               <w:rPr>
                 <w:rFonts w:asciiTheme="minorHAnsi" w:hAnsiTheme="minorHAnsi" w:cstheme="minorHAnsi"/>
                 <w:sz w:val="22"/>
                 <w:szCs w:val="22"/>
-                <w:lang w:val="en-US"/>
-              </w:rPr>
-              <w:t>Abstim</w:t>
-            </w:r>
-            <w:proofErr w:type="spellEnd"/>
+              </w:rPr>
+            </w:pPr>
             <w:r>
               <w:rPr>
                 <w:rFonts w:asciiTheme="minorHAnsi" w:hAnsiTheme="minorHAnsi" w:cstheme="minorHAnsi"/>
                 <w:sz w:val="22"/>
                 <w:szCs w:val="22"/>
-                <w:lang w:val="en-US"/>
-              </w:rPr>
-              <w:t>-men</w:t>
-            </w:r>
-          </w:p>
-        </w:tc>
-        <w:tc>
-          <w:tcPr>
-            <w:tcW w:w="1875" w:type="dxa"/>
-          </w:tcPr>
+              </w:rPr>
+              <w:t>Nein</w:t>
+            </w:r>
+          </w:p>
           <w:p>
             <w:pPr>
               <w:pStyle w:val="Listenabsatz"/>
@@ -10349,123 +10326,23 @@
                 <w:sz w:val="22"/>
                 <w:szCs w:val="22"/>
               </w:rPr>
-              <w:t>Sachentscheide</w:t>
-            </w:r>
-          </w:p>
-          <w:p>
-            <w:pPr>
-              <w:pStyle w:val="Listenabsatz"/>
-              <w:numPr>
-                <w:ilvl w:val="0"/>
-                <w:numId w:val="15"/>
-              </w:numPr>
-              <w:spacing w:before="20" w:after="20"/>
-              <w:ind w:left="201" w:hanging="209"/>
+              <w:t>Enthaltung</w:t>
+            </w:r>
+          </w:p>
+        </w:tc>
+        <w:tc>
+          <w:tcPr>
+            <w:tcW w:w="5316" w:type="dxa"/>
+          </w:tcPr>
+          <w:p>
+            <w:pPr>
+              <w:spacing w:before="20" w:after="20"/>
               <w:cnfStyle w:val="000000100000" w:firstRow="0" w:lastRow="0" w:firstColumn="0" w:lastColumn="0" w:oddVBand="0" w:evenVBand="0" w:oddHBand="1" w:evenHBand="0" w:firstRowFirstColumn="0" w:firstRowLastColumn="0" w:lastRowFirstColumn="0" w:lastRowLastColumn="0"/>
               <w:rPr>
                 <w:rFonts w:asciiTheme="minorHAnsi" w:hAnsiTheme="minorHAnsi" w:cstheme="minorHAnsi"/>
                 <w:sz w:val="22"/>
                 <w:szCs w:val="22"/>
-              </w:rPr>
-            </w:pPr>
-            <w:r>
-              <w:rPr>
-                <w:rFonts w:asciiTheme="minorHAnsi" w:hAnsiTheme="minorHAnsi" w:cstheme="minorHAnsi"/>
-                <w:sz w:val="22"/>
-                <w:szCs w:val="22"/>
-              </w:rPr>
-              <w:t>Optionen:</w:t>
-            </w:r>
-          </w:p>
-          <w:p>
-            <w:pPr>
-              <w:pStyle w:val="Listenabsatz"/>
-              <w:numPr>
-                <w:ilvl w:val="1"/>
-                <w:numId w:val="15"/>
-              </w:numPr>
-              <w:spacing w:before="20" w:after="20"/>
-              <w:ind w:left="673"/>
-              <w:cnfStyle w:val="000000100000" w:firstRow="0" w:lastRow="0" w:firstColumn="0" w:lastColumn="0" w:oddVBand="0" w:evenVBand="0" w:oddHBand="1" w:evenHBand="0" w:firstRowFirstColumn="0" w:firstRowLastColumn="0" w:lastRowFirstColumn="0" w:lastRowLastColumn="0"/>
-              <w:rPr>
-                <w:rFonts w:asciiTheme="minorHAnsi" w:hAnsiTheme="minorHAnsi" w:cstheme="minorHAnsi"/>
-                <w:sz w:val="22"/>
-                <w:szCs w:val="22"/>
-              </w:rPr>
-            </w:pPr>
-            <w:r>
-              <w:rPr>
-                <w:rFonts w:asciiTheme="minorHAnsi" w:hAnsiTheme="minorHAnsi" w:cstheme="minorHAnsi"/>
-                <w:sz w:val="22"/>
-                <w:szCs w:val="22"/>
-              </w:rPr>
-              <w:t>Ja</w:t>
-            </w:r>
-          </w:p>
-          <w:p>
-            <w:pPr>
-              <w:pStyle w:val="Listenabsatz"/>
-              <w:numPr>
-                <w:ilvl w:val="1"/>
-                <w:numId w:val="15"/>
-              </w:numPr>
-              <w:spacing w:before="20" w:after="20"/>
-              <w:ind w:left="673"/>
-              <w:cnfStyle w:val="000000100000" w:firstRow="0" w:lastRow="0" w:firstColumn="0" w:lastColumn="0" w:oddVBand="0" w:evenVBand="0" w:oddHBand="1" w:evenHBand="0" w:firstRowFirstColumn="0" w:firstRowLastColumn="0" w:lastRowFirstColumn="0" w:lastRowLastColumn="0"/>
-              <w:rPr>
-                <w:rFonts w:asciiTheme="minorHAnsi" w:hAnsiTheme="minorHAnsi" w:cstheme="minorHAnsi"/>
-                <w:sz w:val="22"/>
-                <w:szCs w:val="22"/>
-              </w:rPr>
-            </w:pPr>
-            <w:r>
-              <w:rPr>
-                <w:rFonts w:asciiTheme="minorHAnsi" w:hAnsiTheme="minorHAnsi" w:cstheme="minorHAnsi"/>
-                <w:sz w:val="22"/>
-                <w:szCs w:val="22"/>
-              </w:rPr>
-              <w:t>Nein</w:t>
-            </w:r>
-          </w:p>
-          <w:p>
-            <w:pPr>
-              <w:pStyle w:val="Listenabsatz"/>
-              <w:numPr>
-                <w:ilvl w:val="1"/>
-                <w:numId w:val="15"/>
-              </w:numPr>
-              <w:spacing w:before="20" w:after="20"/>
-              <w:ind w:left="673"/>
-              <w:cnfStyle w:val="000000100000" w:firstRow="0" w:lastRow="0" w:firstColumn="0" w:lastColumn="0" w:oddVBand="0" w:evenVBand="0" w:oddHBand="1" w:evenHBand="0" w:firstRowFirstColumn="0" w:firstRowLastColumn="0" w:lastRowFirstColumn="0" w:lastRowLastColumn="0"/>
-              <w:rPr>
-                <w:rFonts w:asciiTheme="minorHAnsi" w:hAnsiTheme="minorHAnsi" w:cstheme="minorHAnsi"/>
-                <w:sz w:val="22"/>
-                <w:szCs w:val="22"/>
-              </w:rPr>
-            </w:pPr>
-            <w:r>
-              <w:rPr>
-                <w:rFonts w:asciiTheme="minorHAnsi" w:hAnsiTheme="minorHAnsi" w:cstheme="minorHAnsi"/>
-                <w:sz w:val="22"/>
-                <w:szCs w:val="22"/>
-              </w:rPr>
-              <w:t>Enthaltung</w:t>
-            </w:r>
-          </w:p>
-        </w:tc>
-        <w:tc>
-          <w:tcPr>
-            <w:tcW w:w="5316" w:type="dxa"/>
-          </w:tcPr>
-          <w:p>
-            <w:pPr>
-              <w:spacing w:before="20" w:after="20"/>
-              <w:cnfStyle w:val="000000100000" w:firstRow="0" w:lastRow="0" w:firstColumn="0" w:lastColumn="0" w:oddVBand="0" w:evenVBand="0" w:oddHBand="1" w:evenHBand="0" w:firstRowFirstColumn="0" w:firstRowLastColumn="0" w:lastRowFirstColumn="0" w:lastRowLastColumn="0"/>
-              <w:rPr>
-                <w:rFonts w:asciiTheme="minorHAnsi" w:hAnsiTheme="minorHAnsi" w:cstheme="minorHAnsi"/>
-                <w:sz w:val="22"/>
-                <w:szCs w:val="22"/>
-                <w:lang w:val="de-CH"/>
+                <w:lang w:val="en-US"/>
               </w:rPr>
             </w:pPr>
             <w:r>
@@ -10477,7 +10354,7 @@
                 <w:lang w:val="en-US"/>
               </w:rPr>
               <w:drawing>
-                <wp:inline distT="0" distB="0" distL="0" distR="0" wp14:anchorId="1D76C71C" wp14:editId="70C13477">
+                <wp:inline distT="0" distB="0" distL="0" distR="0" wp14:anchorId="36E5F648" wp14:editId="2F25F93B">
                   <wp:extent cx="1133896" cy="1186903"/>
                   <wp:effectExtent l="0" t="0" r="0" b="0"/>
                   <wp:docPr id="15" name="Grafik 15"/>
@@ -10528,7 +10405,7 @@
                 <w:lang w:val="de-CH"/>
               </w:rPr>
               <w:drawing>
-                <wp:inline distT="0" distB="0" distL="0" distR="0" wp14:anchorId="3F06BB62" wp14:editId="004F65B6">
+                <wp:inline distT="0" distB="0" distL="0" distR="0" wp14:anchorId="5ED71470" wp14:editId="7C37FBE1">
                   <wp:extent cx="1035938" cy="1157121"/>
                   <wp:effectExtent l="0" t="0" r="5715" b="0"/>
                   <wp:docPr id="16" name="Grafik 16"/>
@@ -10567,6 +10444,9 @@
         </w:tc>
       </w:tr>
       <w:tr>
+        <w:trPr>
+          <w:trHeight w:val="2006"/>
+        </w:trPr>
         <w:tc>
           <w:tcPr>
             <w:cnfStyle w:val="001000000000" w:firstRow="0" w:lastRow="0" w:firstColumn="1" w:lastColumn="0" w:oddVBand="0" w:evenVBand="0" w:oddHBand="0" w:evenHBand="0" w:firstRowFirstColumn="0" w:firstRowLastColumn="0" w:lastRowFirstColumn="0" w:lastRowLastColumn="0"/>
@@ -10600,20 +10480,26 @@
               <w:cnfStyle w:val="000000000000" w:firstRow="0" w:lastRow="0" w:firstColumn="0" w:lastColumn="0" w:oddVBand="0" w:evenVBand="0" w:oddHBand="0" w:evenHBand="0" w:firstRowFirstColumn="0" w:firstRowLastColumn="0" w:lastRowFirstColumn="0" w:lastRowLastColumn="0"/>
               <w:rPr>
                 <w:rFonts w:asciiTheme="minorHAnsi" w:hAnsiTheme="minorHAnsi" w:cstheme="minorHAnsi"/>
+                <w:b/>
+                <w:bCs/>
                 <w:sz w:val="22"/>
                 <w:szCs w:val="22"/>
                 <w:lang w:val="en-US"/>
               </w:rPr>
             </w:pPr>
+            <w:proofErr w:type="spellStart"/>
             <w:r>
               <w:rPr>
                 <w:rFonts w:asciiTheme="minorHAnsi" w:hAnsiTheme="minorHAnsi" w:cstheme="minorHAnsi"/>
+                <w:b/>
+                <w:bCs/>
                 <w:sz w:val="22"/>
                 <w:szCs w:val="22"/>
                 <w:lang w:val="en-US"/>
               </w:rPr>
               <w:t>Wahlen</w:t>
             </w:r>
+            <w:proofErr w:type="spellEnd"/>
           </w:p>
         </w:tc>
         <w:tc>
@@ -10686,7 +10572,7 @@
                 <w:rFonts w:asciiTheme="minorHAnsi" w:hAnsiTheme="minorHAnsi" w:cstheme="minorHAnsi"/>
                 <w:sz w:val="22"/>
                 <w:szCs w:val="22"/>
-                <w:lang w:val="de-CH"/>
+                <w:lang w:val="en-US"/>
               </w:rPr>
             </w:pPr>
             <w:r>
@@ -10698,7 +10584,7 @@
                 <w:lang w:val="de-CH"/>
               </w:rPr>
               <w:drawing>
-                <wp:inline distT="0" distB="0" distL="0" distR="0" wp14:anchorId="00FDB90F" wp14:editId="20B121EF">
+                <wp:inline distT="0" distB="0" distL="0" distR="0" wp14:anchorId="136E01F8" wp14:editId="7E4E5098">
                   <wp:extent cx="1117836" cy="1168736"/>
                   <wp:effectExtent l="0" t="0" r="0" b="0"/>
                   <wp:docPr id="18" name="Grafik 18"/>
@@ -10749,7 +10635,7 @@
                 <w:lang w:val="de-CH"/>
               </w:rPr>
               <w:drawing>
-                <wp:inline distT="0" distB="0" distL="0" distR="0" wp14:anchorId="466F997D" wp14:editId="42603065">
+                <wp:inline distT="0" distB="0" distL="0" distR="0" wp14:anchorId="1D76DEB1" wp14:editId="7449EF5C">
                   <wp:extent cx="999179" cy="1130932"/>
                   <wp:effectExtent l="0" t="0" r="4445" b="0"/>
                   <wp:docPr id="19" name="Grafik 19"/>
@@ -10859,7 +10745,72 @@
           <w:szCs w:val="22"/>
           <w:lang w:eastAsia="ar-SA"/>
         </w:rPr>
-        <w:t xml:space="preserve">Die Idee war zunächst das Cross-Plattform Mobile App Framework einzusetzen, um gewisse Daten lokal auf dem Geräte persistieren zu können und somit eine dezentrale Architektur zu ermöglichen. Wir haben uns aber dazu entschieden in einer ersten </w:t>
+        <w:t>Die Idee war zunächst</w:t>
+      </w:r>
+      <w:r>
+        <w:rPr>
+          <w:rFonts w:asciiTheme="minorHAnsi" w:hAnsiTheme="minorHAnsi" w:cstheme="minorHAnsi"/>
+          <w:sz w:val="22"/>
+          <w:szCs w:val="22"/>
+          <w:lang w:eastAsia="ar-SA"/>
+        </w:rPr>
+        <w:t>,</w:t>
+      </w:r>
+      <w:r>
+        <w:rPr>
+          <w:rFonts w:asciiTheme="minorHAnsi" w:hAnsiTheme="minorHAnsi" w:cstheme="minorHAnsi"/>
+          <w:sz w:val="22"/>
+          <w:szCs w:val="22"/>
+          <w:lang w:eastAsia="ar-SA"/>
+        </w:rPr>
+        <w:t xml:space="preserve"> </w:t>
+      </w:r>
+      <w:proofErr w:type="gramStart"/>
+      <w:r>
+        <w:rPr>
+          <w:rFonts w:asciiTheme="minorHAnsi" w:hAnsiTheme="minorHAnsi" w:cstheme="minorHAnsi"/>
+          <w:sz w:val="22"/>
+          <w:szCs w:val="22"/>
+          <w:lang w:eastAsia="ar-SA"/>
+        </w:rPr>
+        <w:t>das</w:t>
+      </w:r>
+      <w:proofErr w:type="gramEnd"/>
+      <w:r>
+        <w:rPr>
+          <w:rFonts w:asciiTheme="minorHAnsi" w:hAnsiTheme="minorHAnsi" w:cstheme="minorHAnsi"/>
+          <w:sz w:val="22"/>
+          <w:szCs w:val="22"/>
+          <w:lang w:eastAsia="ar-SA"/>
+        </w:rPr>
+        <w:t xml:space="preserve"> Cross-Plattform Mobile App Framework </w:t>
+      </w:r>
+      <w:r>
+        <w:rPr>
+          <w:rFonts w:asciiTheme="minorHAnsi" w:hAnsiTheme="minorHAnsi" w:cstheme="minorHAnsi"/>
+          <w:sz w:val="22"/>
+          <w:szCs w:val="22"/>
+          <w:lang w:eastAsia="ar-SA"/>
+        </w:rPr>
+        <w:t>Ionic</w:t>
+      </w:r>
+      <w:r>
+        <w:rPr>
+          <w:rFonts w:asciiTheme="minorHAnsi" w:hAnsiTheme="minorHAnsi" w:cstheme="minorHAnsi"/>
+          <w:sz w:val="22"/>
+          <w:szCs w:val="22"/>
+          <w:lang w:eastAsia="ar-SA"/>
+        </w:rPr>
+        <w:t xml:space="preserve"> </w:t>
+      </w:r>
+      <w:r>
+        <w:rPr>
+          <w:rFonts w:asciiTheme="minorHAnsi" w:hAnsiTheme="minorHAnsi" w:cstheme="minorHAnsi"/>
+          <w:sz w:val="22"/>
+          <w:szCs w:val="22"/>
+          <w:lang w:eastAsia="ar-SA"/>
+        </w:rPr>
+        <w:t xml:space="preserve">einzusetzen, um gewisse Daten lokal auf dem Geräte persistieren zu können und somit eine dezentrale Architektur zu ermöglichen. Wir haben uns aber dazu entschieden in einer ersten </w:t>
       </w:r>
       <w:r>
         <w:rPr>
@@ -11009,6 +10960,28 @@
           <w:szCs w:val="22"/>
         </w:rPr>
         <w:t>Gmail API</w:t>
+      </w:r>
+    </w:p>
+    <w:p>
+      <w:pPr>
+        <w:pStyle w:val="Listenabsatz"/>
+        <w:numPr>
+          <w:ilvl w:val="0"/>
+          <w:numId w:val="17"/>
+        </w:numPr>
+        <w:rPr>
+          <w:rFonts w:asciiTheme="minorHAnsi" w:hAnsiTheme="minorHAnsi" w:cstheme="minorHAnsi"/>
+          <w:sz w:val="22"/>
+          <w:szCs w:val="22"/>
+        </w:rPr>
+      </w:pPr>
+      <w:r>
+        <w:rPr>
+          <w:rFonts w:asciiTheme="minorHAnsi" w:hAnsiTheme="minorHAnsi" w:cstheme="minorHAnsi"/>
+          <w:sz w:val="22"/>
+          <w:szCs w:val="22"/>
+        </w:rPr>
+        <w:t>Material UI</w:t>
       </w:r>
     </w:p>
     <w:p>

</xml_diff>